<commit_message>
mise en pages de tous les documents
</commit_message>
<xml_diff>
--- a/Rendus/Budget.docx
+++ b/Rendus/Budget.docx
@@ -176,7 +176,7 @@
                   <w:sz w:val="28"/>
                   <w:szCs w:val="28"/>
                 </w:rPr>
-                <w:t>Groupe 1</w:t>
+                <w:t>CES’ESPORT</w:t>
               </w:r>
             </w:p>
           </w:sdtContent>
@@ -567,14 +567,461 @@
         </w:p>
       </w:sdtContent>
     </w:sdt>
+    <w:sdt>
+      <w:sdtPr>
+        <w:id w:val="-767229380"/>
+        <w:docPartObj>
+          <w:docPartGallery w:val="Table of Contents"/>
+          <w:docPartUnique/>
+        </w:docPartObj>
+      </w:sdtPr>
+      <w:sdtEndPr>
+        <w:rPr>
+          <w:rFonts w:asciiTheme="minorHAnsi" w:eastAsiaTheme="minorEastAsia" w:hAnsiTheme="minorHAnsi" w:cstheme="minorBidi"/>
+          <w:b/>
+          <w:bCs/>
+          <w:color w:val="auto"/>
+          <w:sz w:val="21"/>
+          <w:szCs w:val="21"/>
+        </w:rPr>
+      </w:sdtEndPr>
+      <w:sdtContent>
+        <w:p>
+          <w:pPr>
+            <w:pStyle w:val="En-ttedetabledesmatires"/>
+          </w:pPr>
+          <w:r>
+            <w:t>Table des m</w:t>
+          </w:r>
+          <w:bookmarkStart w:id="0" w:name="_GoBack"/>
+          <w:bookmarkEnd w:id="0"/>
+          <w:r>
+            <w:t>atières</w:t>
+          </w:r>
+        </w:p>
+        <w:p>
+          <w:pPr>
+            <w:pStyle w:val="TM1"/>
+            <w:tabs>
+              <w:tab w:val="right" w:leader="dot" w:pos="9062"/>
+            </w:tabs>
+          </w:pPr>
+        </w:p>
+        <w:p>
+          <w:pPr>
+            <w:pStyle w:val="TM1"/>
+            <w:tabs>
+              <w:tab w:val="right" w:leader="dot" w:pos="9062"/>
+            </w:tabs>
+            <w:rPr>
+              <w:rStyle w:val="Lienhypertexte"/>
+              <w:noProof/>
+            </w:rPr>
+          </w:pPr>
+          <w:r>
+            <w:fldChar w:fldCharType="begin"/>
+          </w:r>
+          <w:r>
+            <w:instrText xml:space="preserve"> TOC \o "1-3" \h \z \u </w:instrText>
+          </w:r>
+          <w:r>
+            <w:fldChar w:fldCharType="separate"/>
+          </w:r>
+          <w:hyperlink w:anchor="_Toc501659452" w:history="1">
+            <w:r>
+              <w:rPr>
+                <w:rStyle w:val="Lienhypertexte"/>
+                <w:noProof/>
+              </w:rPr>
+              <w:t>Prix d’entrée visiteur</w:t>
+            </w:r>
+            <w:r>
+              <w:rPr>
+                <w:noProof/>
+                <w:webHidden/>
+              </w:rPr>
+              <w:tab/>
+            </w:r>
+            <w:r>
+              <w:rPr>
+                <w:noProof/>
+                <w:webHidden/>
+              </w:rPr>
+              <w:fldChar w:fldCharType="begin"/>
+            </w:r>
+            <w:r>
+              <w:rPr>
+                <w:noProof/>
+                <w:webHidden/>
+              </w:rPr>
+              <w:instrText xml:space="preserve"> PAGEREF _Toc501659452 \h </w:instrText>
+            </w:r>
+            <w:r>
+              <w:rPr>
+                <w:noProof/>
+                <w:webHidden/>
+              </w:rPr>
+            </w:r>
+            <w:r>
+              <w:rPr>
+                <w:noProof/>
+                <w:webHidden/>
+              </w:rPr>
+              <w:fldChar w:fldCharType="separate"/>
+            </w:r>
+            <w:r>
+              <w:rPr>
+                <w:noProof/>
+                <w:webHidden/>
+              </w:rPr>
+              <w:t>2</w:t>
+            </w:r>
+            <w:r>
+              <w:rPr>
+                <w:noProof/>
+                <w:webHidden/>
+              </w:rPr>
+              <w:fldChar w:fldCharType="end"/>
+            </w:r>
+          </w:hyperlink>
+        </w:p>
+        <w:p>
+          <w:pPr>
+            <w:rPr>
+              <w:noProof/>
+            </w:rPr>
+          </w:pPr>
+        </w:p>
+        <w:p>
+          <w:pPr>
+            <w:pStyle w:val="TM1"/>
+            <w:tabs>
+              <w:tab w:val="right" w:leader="dot" w:pos="9062"/>
+            </w:tabs>
+            <w:rPr>
+              <w:rStyle w:val="Lienhypertexte"/>
+              <w:noProof/>
+            </w:rPr>
+          </w:pPr>
+          <w:hyperlink w:anchor="_Toc501659453" w:history="1">
+            <w:r>
+              <w:rPr>
+                <w:rStyle w:val="Lienhypertexte"/>
+                <w:noProof/>
+              </w:rPr>
+              <w:t>Prix d’entrée Joueur</w:t>
+            </w:r>
+            <w:r>
+              <w:rPr>
+                <w:noProof/>
+                <w:webHidden/>
+              </w:rPr>
+              <w:tab/>
+            </w:r>
+            <w:r>
+              <w:rPr>
+                <w:noProof/>
+                <w:webHidden/>
+              </w:rPr>
+              <w:fldChar w:fldCharType="begin"/>
+            </w:r>
+            <w:r>
+              <w:rPr>
+                <w:noProof/>
+                <w:webHidden/>
+              </w:rPr>
+              <w:instrText xml:space="preserve"> PAGEREF _Toc501659453 \h </w:instrText>
+            </w:r>
+            <w:r>
+              <w:rPr>
+                <w:noProof/>
+                <w:webHidden/>
+              </w:rPr>
+            </w:r>
+            <w:r>
+              <w:rPr>
+                <w:noProof/>
+                <w:webHidden/>
+              </w:rPr>
+              <w:fldChar w:fldCharType="separate"/>
+            </w:r>
+            <w:r>
+              <w:rPr>
+                <w:noProof/>
+                <w:webHidden/>
+              </w:rPr>
+              <w:t>2</w:t>
+            </w:r>
+            <w:r>
+              <w:rPr>
+                <w:noProof/>
+                <w:webHidden/>
+              </w:rPr>
+              <w:fldChar w:fldCharType="end"/>
+            </w:r>
+          </w:hyperlink>
+        </w:p>
+        <w:p>
+          <w:pPr>
+            <w:rPr>
+              <w:noProof/>
+            </w:rPr>
+          </w:pPr>
+        </w:p>
+        <w:p>
+          <w:pPr>
+            <w:pStyle w:val="TM1"/>
+            <w:tabs>
+              <w:tab w:val="right" w:leader="dot" w:pos="9062"/>
+            </w:tabs>
+            <w:rPr>
+              <w:rStyle w:val="Lienhypertexte"/>
+              <w:noProof/>
+            </w:rPr>
+          </w:pPr>
+          <w:hyperlink w:anchor="_Toc501659454" w:history="1">
+            <w:r>
+              <w:rPr>
+                <w:rStyle w:val="Lienhypertexte"/>
+                <w:noProof/>
+              </w:rPr>
+              <w:t>Stands</w:t>
+            </w:r>
+            <w:r>
+              <w:rPr>
+                <w:noProof/>
+                <w:webHidden/>
+              </w:rPr>
+              <w:tab/>
+            </w:r>
+            <w:r>
+              <w:rPr>
+                <w:noProof/>
+                <w:webHidden/>
+              </w:rPr>
+              <w:fldChar w:fldCharType="begin"/>
+            </w:r>
+            <w:r>
+              <w:rPr>
+                <w:noProof/>
+                <w:webHidden/>
+              </w:rPr>
+              <w:instrText xml:space="preserve"> PAGEREF _Toc501659454 \h </w:instrText>
+            </w:r>
+            <w:r>
+              <w:rPr>
+                <w:noProof/>
+                <w:webHidden/>
+              </w:rPr>
+            </w:r>
+            <w:r>
+              <w:rPr>
+                <w:noProof/>
+                <w:webHidden/>
+              </w:rPr>
+              <w:fldChar w:fldCharType="separate"/>
+            </w:r>
+            <w:r>
+              <w:rPr>
+                <w:noProof/>
+                <w:webHidden/>
+              </w:rPr>
+              <w:t>2</w:t>
+            </w:r>
+            <w:r>
+              <w:rPr>
+                <w:noProof/>
+                <w:webHidden/>
+              </w:rPr>
+              <w:fldChar w:fldCharType="end"/>
+            </w:r>
+          </w:hyperlink>
+        </w:p>
+        <w:p>
+          <w:pPr>
+            <w:rPr>
+              <w:noProof/>
+            </w:rPr>
+          </w:pPr>
+        </w:p>
+        <w:p>
+          <w:pPr>
+            <w:pStyle w:val="TM1"/>
+            <w:tabs>
+              <w:tab w:val="right" w:leader="dot" w:pos="9062"/>
+            </w:tabs>
+            <w:rPr>
+              <w:rStyle w:val="Lienhypertexte"/>
+              <w:noProof/>
+            </w:rPr>
+          </w:pPr>
+          <w:hyperlink w:anchor="_Toc501659455" w:history="1">
+            <w:r>
+              <w:rPr>
+                <w:rStyle w:val="Lienhypertexte"/>
+                <w:noProof/>
+              </w:rPr>
+              <w:t>Comptabilité au plus bas</w:t>
+            </w:r>
+            <w:r>
+              <w:rPr>
+                <w:noProof/>
+                <w:webHidden/>
+              </w:rPr>
+              <w:tab/>
+            </w:r>
+            <w:r>
+              <w:rPr>
+                <w:noProof/>
+                <w:webHidden/>
+              </w:rPr>
+              <w:fldChar w:fldCharType="begin"/>
+            </w:r>
+            <w:r>
+              <w:rPr>
+                <w:noProof/>
+                <w:webHidden/>
+              </w:rPr>
+              <w:instrText xml:space="preserve"> PAGEREF _Toc501659455 \h </w:instrText>
+            </w:r>
+            <w:r>
+              <w:rPr>
+                <w:noProof/>
+                <w:webHidden/>
+              </w:rPr>
+            </w:r>
+            <w:r>
+              <w:rPr>
+                <w:noProof/>
+                <w:webHidden/>
+              </w:rPr>
+              <w:fldChar w:fldCharType="separate"/>
+            </w:r>
+            <w:r>
+              <w:rPr>
+                <w:noProof/>
+                <w:webHidden/>
+              </w:rPr>
+              <w:t>3</w:t>
+            </w:r>
+            <w:r>
+              <w:rPr>
+                <w:noProof/>
+                <w:webHidden/>
+              </w:rPr>
+              <w:fldChar w:fldCharType="end"/>
+            </w:r>
+          </w:hyperlink>
+        </w:p>
+        <w:p>
+          <w:pPr>
+            <w:rPr>
+              <w:noProof/>
+            </w:rPr>
+          </w:pPr>
+        </w:p>
+        <w:p>
+          <w:pPr>
+            <w:pStyle w:val="TM1"/>
+            <w:tabs>
+              <w:tab w:val="right" w:leader="dot" w:pos="9062"/>
+            </w:tabs>
+            <w:rPr>
+              <w:noProof/>
+            </w:rPr>
+          </w:pPr>
+          <w:hyperlink w:anchor="_Toc501659456" w:history="1">
+            <w:r>
+              <w:rPr>
+                <w:rStyle w:val="Lienhypertexte"/>
+                <w:noProof/>
+              </w:rPr>
+              <w:t>Comptabilité au plus haut</w:t>
+            </w:r>
+            <w:r>
+              <w:rPr>
+                <w:noProof/>
+                <w:webHidden/>
+              </w:rPr>
+              <w:tab/>
+            </w:r>
+            <w:r>
+              <w:rPr>
+                <w:noProof/>
+                <w:webHidden/>
+              </w:rPr>
+              <w:fldChar w:fldCharType="begin"/>
+            </w:r>
+            <w:r>
+              <w:rPr>
+                <w:noProof/>
+                <w:webHidden/>
+              </w:rPr>
+              <w:instrText xml:space="preserve"> PAGEREF _Toc501659456 \h </w:instrText>
+            </w:r>
+            <w:r>
+              <w:rPr>
+                <w:noProof/>
+                <w:webHidden/>
+              </w:rPr>
+            </w:r>
+            <w:r>
+              <w:rPr>
+                <w:noProof/>
+                <w:webHidden/>
+              </w:rPr>
+              <w:fldChar w:fldCharType="separate"/>
+            </w:r>
+            <w:r>
+              <w:rPr>
+                <w:noProof/>
+                <w:webHidden/>
+              </w:rPr>
+              <w:t>4</w:t>
+            </w:r>
+            <w:r>
+              <w:rPr>
+                <w:noProof/>
+                <w:webHidden/>
+              </w:rPr>
+              <w:fldChar w:fldCharType="end"/>
+            </w:r>
+          </w:hyperlink>
+        </w:p>
+        <w:p>
+          <w:r>
+            <w:rPr>
+              <w:b/>
+              <w:bCs/>
+            </w:rPr>
+            <w:fldChar w:fldCharType="end"/>
+          </w:r>
+        </w:p>
+      </w:sdtContent>
+    </w:sdt>
+    <w:p>
+      <w:pPr>
+        <w:rPr>
+          <w:rFonts w:asciiTheme="majorHAnsi" w:eastAsiaTheme="majorEastAsia" w:hAnsiTheme="majorHAnsi" w:cstheme="majorBidi"/>
+          <w:color w:val="262626" w:themeColor="text1" w:themeTint="D9"/>
+          <w:sz w:val="40"/>
+          <w:szCs w:val="40"/>
+        </w:rPr>
+      </w:pPr>
+      <w:r>
+        <w:br w:type="page"/>
+      </w:r>
+    </w:p>
     <w:p>
       <w:pPr>
         <w:pStyle w:val="Titre1"/>
       </w:pPr>
+      <w:bookmarkStart w:id="1" w:name="_Toc501659452"/>
       <w:r>
         <w:lastRenderedPageBreak/>
         <w:t>Prix d’entrée visiteur</w:t>
       </w:r>
+      <w:bookmarkEnd w:id="1"/>
     </w:p>
     <w:p>
       <w:pPr>
@@ -606,9 +1053,11 @@
       <w:pPr>
         <w:pStyle w:val="Titre1"/>
       </w:pPr>
+      <w:bookmarkStart w:id="2" w:name="_Toc501659453"/>
       <w:r>
         <w:t>Prix d’entrée Joueur</w:t>
       </w:r>
+      <w:bookmarkEnd w:id="2"/>
     </w:p>
     <w:p>
       <w:pPr>
@@ -625,9 +1074,11 @@
       <w:r>
         <w:t xml:space="preserve"> </w:t>
       </w:r>
+      <w:bookmarkStart w:id="3" w:name="_Toc501659454"/>
       <w:r>
         <w:t>Stands</w:t>
       </w:r>
+      <w:bookmarkEnd w:id="3"/>
     </w:p>
     <w:p>
       <w:pPr>
@@ -753,8 +1204,6 @@
         </w:rPr>
         <w:t xml:space="preserve"> </w:t>
       </w:r>
-      <w:bookmarkStart w:id="0" w:name="_GoBack"/>
-      <w:bookmarkEnd w:id="0"/>
       <w:r>
         <w:t>Les youtubeurs sont des invités, en tant que tel ils ne paient pas.</w:t>
       </w:r>
@@ -769,10 +1218,12 @@
       <w:pPr>
         <w:pStyle w:val="Titre1"/>
       </w:pPr>
+      <w:bookmarkStart w:id="4" w:name="_Toc501659455"/>
       <w:r>
         <w:lastRenderedPageBreak/>
         <w:t>Comptabilité au plus bas</w:t>
       </w:r>
+      <w:bookmarkEnd w:id="4"/>
     </w:p>
     <w:p/>
     <w:tbl>
@@ -3206,10 +3657,12 @@
       <w:pPr>
         <w:pStyle w:val="Titre1"/>
       </w:pPr>
+      <w:bookmarkStart w:id="5" w:name="_Toc501659456"/>
       <w:r>
         <w:lastRenderedPageBreak/>
         <w:t>Comptabilité au plus haut</w:t>
       </w:r>
+      <w:bookmarkEnd w:id="5"/>
     </w:p>
     <w:tbl>
       <w:tblPr>
@@ -6123,7 +6576,7 @@
           <w:rPr>
             <w:noProof/>
           </w:rPr>
-          <w:t>3</w:t>
+          <w:t>4</w:t>
         </w:r>
         <w:r>
           <w:fldChar w:fldCharType="end"/>
@@ -7450,7 +7903,6 @@
     <w:basedOn w:val="Titre1"/>
     <w:next w:val="Normal"/>
     <w:uiPriority w:val="39"/>
-    <w:semiHidden/>
     <w:unhideWhenUsed/>
     <w:qFormat/>
     <w:rsid w:val="009A6E3E"/>
@@ -7519,6 +7971,29 @@
       <w:ind w:left="720"/>
       <w:contextualSpacing/>
     </w:pPr>
+  </w:style>
+  <w:style w:type="paragraph" w:styleId="TM1">
+    <w:name w:val="toc 1"/>
+    <w:basedOn w:val="Normal"/>
+    <w:next w:val="Normal"/>
+    <w:autoRedefine/>
+    <w:uiPriority w:val="39"/>
+    <w:unhideWhenUsed/>
+    <w:rsid w:val="00436071"/>
+    <w:pPr>
+      <w:spacing w:after="100"/>
+    </w:pPr>
+  </w:style>
+  <w:style w:type="character" w:styleId="Lienhypertexte">
+    <w:name w:val="Hyperlink"/>
+    <w:basedOn w:val="Policepardfaut"/>
+    <w:uiPriority w:val="99"/>
+    <w:unhideWhenUsed/>
+    <w:rsid w:val="00436071"/>
+    <w:rPr>
+      <w:color w:val="0563C1" w:themeColor="hyperlink"/>
+      <w:u w:val="single"/>
+    </w:rPr>
   </w:style>
 </w:styles>
 </file>
@@ -7660,6 +8135,7 @@
     <w:rsidRoot w:val="00D524F9"/>
     <w:rsid w:val="002809D7"/>
     <w:rsid w:val="00397DB0"/>
+    <w:rsid w:val="0096309C"/>
     <w:rsid w:val="00A6632A"/>
     <w:rsid w:val="00D524F9"/>
     <w:rsid w:val="00FE67E3"/>
@@ -8447,7 +8923,7 @@
 </file>
 
 <file path=customXml/itemProps2.xml><?xml version="1.0" encoding="utf-8"?>
-<ds:datastoreItem xmlns:ds="http://schemas.openxmlformats.org/officeDocument/2006/customXml" ds:itemID="{75709FE8-C208-43C2-B770-0EA9E23805C8}">
+<ds:datastoreItem xmlns:ds="http://schemas.openxmlformats.org/officeDocument/2006/customXml" ds:itemID="{8C03383E-D034-477E-8FF1-21D7A0D4C760}">
   <ds:schemaRefs>
     <ds:schemaRef ds:uri="http://schemas.openxmlformats.org/officeDocument/2006/bibliography"/>
   </ds:schemaRefs>

</xml_diff>